<commit_message>
Nel commit precedente ho caricato la documentazione sbagliata
</commit_message>
<xml_diff>
--- a/Documentazione.docx
+++ b/Documentazione.docx
@@ -422,6 +422,7 @@
           <w:docPartUnique/>
         </w:docPartObj>
       </w:sdtPr>
+      <w:sdtEndPr/>
       <w:sdtContent>
         <w:p>
           <w:pPr>
@@ -447,7 +448,7 @@
           <w:r>
             <w:fldChar w:fldCharType="separate"/>
           </w:r>
-          <w:hyperlink w:anchor="_Toc68371273" w:history="1">
+          <w:hyperlink w:anchor="_Toc68371798" w:history="1">
             <w:r>
               <w:rPr>
                 <w:rStyle w:val="Hyperlink"/>
@@ -493,7 +494,7 @@
                 <w:noProof/>
                 <w:webHidden/>
               </w:rPr>
-              <w:instrText xml:space="preserve"> PAGEREF _Toc68371273 \h </w:instrText>
+              <w:instrText xml:space="preserve"> PAGEREF _Toc68371798 \h </w:instrText>
             </w:r>
             <w:r>
               <w:rPr>
@@ -539,7 +540,7 @@
               <w:lang w:val="it-IT"/>
             </w:rPr>
           </w:pPr>
-          <w:hyperlink w:anchor="_Toc68371274" w:history="1">
+          <w:hyperlink w:anchor="_Toc68371799" w:history="1">
             <w:r>
               <w:rPr>
                 <w:rStyle w:val="Hyperlink"/>
@@ -585,7 +586,7 @@
                 <w:noProof/>
                 <w:webHidden/>
               </w:rPr>
-              <w:instrText xml:space="preserve"> PAGEREF _Toc68371274 \h </w:instrText>
+              <w:instrText xml:space="preserve"> PAGEREF _Toc68371799 \h </w:instrText>
             </w:r>
             <w:r>
               <w:rPr>
@@ -631,7 +632,7 @@
               <w:lang w:val="it-IT"/>
             </w:rPr>
           </w:pPr>
-          <w:hyperlink w:anchor="_Toc68371275" w:history="1">
+          <w:hyperlink w:anchor="_Toc68371800" w:history="1">
             <w:r>
               <w:rPr>
                 <w:rStyle w:val="Hyperlink"/>
@@ -677,7 +678,7 @@
                 <w:noProof/>
                 <w:webHidden/>
               </w:rPr>
-              <w:instrText xml:space="preserve"> PAGEREF _Toc68371275 \h </w:instrText>
+              <w:instrText xml:space="preserve"> PAGEREF _Toc68371800 \h </w:instrText>
             </w:r>
             <w:r>
               <w:rPr>
@@ -723,7 +724,7 @@
               <w:lang w:val="it-IT"/>
             </w:rPr>
           </w:pPr>
-          <w:hyperlink w:anchor="_Toc68371276" w:history="1">
+          <w:hyperlink w:anchor="_Toc68371801" w:history="1">
             <w:r>
               <w:rPr>
                 <w:rStyle w:val="Hyperlink"/>
@@ -769,7 +770,7 @@
                 <w:noProof/>
                 <w:webHidden/>
               </w:rPr>
-              <w:instrText xml:space="preserve"> PAGEREF _Toc68371276 \h </w:instrText>
+              <w:instrText xml:space="preserve"> PAGEREF _Toc68371801 \h </w:instrText>
             </w:r>
             <w:r>
               <w:rPr>
@@ -815,7 +816,7 @@
               <w:lang w:val="it-IT"/>
             </w:rPr>
           </w:pPr>
-          <w:hyperlink w:anchor="_Toc68371277" w:history="1">
+          <w:hyperlink w:anchor="_Toc68371802" w:history="1">
             <w:r>
               <w:rPr>
                 <w:rStyle w:val="Hyperlink"/>
@@ -861,7 +862,7 @@
                 <w:noProof/>
                 <w:webHidden/>
               </w:rPr>
-              <w:instrText xml:space="preserve"> PAGEREF _Toc68371277 \h </w:instrText>
+              <w:instrText xml:space="preserve"> PAGEREF _Toc68371802 \h </w:instrText>
             </w:r>
             <w:r>
               <w:rPr>
@@ -907,7 +908,7 @@
               <w:lang w:val="it-IT"/>
             </w:rPr>
           </w:pPr>
-          <w:hyperlink w:anchor="_Toc68371278" w:history="1">
+          <w:hyperlink w:anchor="_Toc68371803" w:history="1">
             <w:r>
               <w:rPr>
                 <w:rStyle w:val="Hyperlink"/>
@@ -953,7 +954,7 @@
                 <w:noProof/>
                 <w:webHidden/>
               </w:rPr>
-              <w:instrText xml:space="preserve"> PAGEREF _Toc68371278 \h </w:instrText>
+              <w:instrText xml:space="preserve"> PAGEREF _Toc68371803 \h </w:instrText>
             </w:r>
             <w:r>
               <w:rPr>
@@ -999,7 +1000,7 @@
               <w:lang w:val="it-IT"/>
             </w:rPr>
           </w:pPr>
-          <w:hyperlink w:anchor="_Toc68371279" w:history="1">
+          <w:hyperlink w:anchor="_Toc68371804" w:history="1">
             <w:r>
               <w:rPr>
                 <w:rStyle w:val="Hyperlink"/>
@@ -1045,7 +1046,7 @@
                 <w:noProof/>
                 <w:webHidden/>
               </w:rPr>
-              <w:instrText xml:space="preserve"> PAGEREF _Toc68371279 \h </w:instrText>
+              <w:instrText xml:space="preserve"> PAGEREF _Toc68371804 \h </w:instrText>
             </w:r>
             <w:r>
               <w:rPr>
@@ -1091,7 +1092,7 @@
               <w:lang w:val="it-IT"/>
             </w:rPr>
           </w:pPr>
-          <w:hyperlink w:anchor="_Toc68371280" w:history="1">
+          <w:hyperlink w:anchor="_Toc68371805" w:history="1">
             <w:r>
               <w:rPr>
                 <w:rStyle w:val="Hyperlink"/>
@@ -1137,7 +1138,7 @@
                 <w:noProof/>
                 <w:webHidden/>
               </w:rPr>
-              <w:instrText xml:space="preserve"> PAGEREF _Toc68371280 \h </w:instrText>
+              <w:instrText xml:space="preserve"> PAGEREF _Toc68371805 \h </w:instrText>
             </w:r>
             <w:r>
               <w:rPr>
@@ -1183,7 +1184,7 @@
               <w:lang w:val="it-IT"/>
             </w:rPr>
           </w:pPr>
-          <w:hyperlink w:anchor="_Toc68371281" w:history="1">
+          <w:hyperlink w:anchor="_Toc68371806" w:history="1">
             <w:r>
               <w:rPr>
                 <w:rStyle w:val="Hyperlink"/>
@@ -1229,7 +1230,7 @@
                 <w:noProof/>
                 <w:webHidden/>
               </w:rPr>
-              <w:instrText xml:space="preserve"> PAGEREF _Toc68371281 \h </w:instrText>
+              <w:instrText xml:space="preserve"> PAGEREF _Toc68371806 \h </w:instrText>
             </w:r>
             <w:r>
               <w:rPr>
@@ -1275,7 +1276,7 @@
               <w:lang w:val="it-IT"/>
             </w:rPr>
           </w:pPr>
-          <w:hyperlink w:anchor="_Toc68371282" w:history="1">
+          <w:hyperlink w:anchor="_Toc68371807" w:history="1">
             <w:r>
               <w:rPr>
                 <w:rStyle w:val="Hyperlink"/>
@@ -1321,7 +1322,7 @@
                 <w:noProof/>
                 <w:webHidden/>
               </w:rPr>
-              <w:instrText xml:space="preserve"> PAGEREF _Toc68371282 \h </w:instrText>
+              <w:instrText xml:space="preserve"> PAGEREF _Toc68371807 \h </w:instrText>
             </w:r>
             <w:r>
               <w:rPr>
@@ -1367,7 +1368,7 @@
               <w:lang w:val="it-IT"/>
             </w:rPr>
           </w:pPr>
-          <w:hyperlink w:anchor="_Toc68371283" w:history="1">
+          <w:hyperlink w:anchor="_Toc68371808" w:history="1">
             <w:r>
               <w:rPr>
                 <w:rStyle w:val="Hyperlink"/>
@@ -1413,7 +1414,7 @@
                 <w:noProof/>
                 <w:webHidden/>
               </w:rPr>
-              <w:instrText xml:space="preserve"> PAGEREF _Toc68371283 \h </w:instrText>
+              <w:instrText xml:space="preserve"> PAGEREF _Toc68371808 \h </w:instrText>
             </w:r>
             <w:r>
               <w:rPr>
@@ -1459,7 +1460,7 @@
               <w:lang w:val="it-IT"/>
             </w:rPr>
           </w:pPr>
-          <w:hyperlink w:anchor="_Toc68371284" w:history="1">
+          <w:hyperlink w:anchor="_Toc68371809" w:history="1">
             <w:r>
               <w:rPr>
                 <w:rStyle w:val="Hyperlink"/>
@@ -1505,7 +1506,7 @@
                 <w:noProof/>
                 <w:webHidden/>
               </w:rPr>
-              <w:instrText xml:space="preserve"> PAGEREF _Toc68371284 \h </w:instrText>
+              <w:instrText xml:space="preserve"> PAGEREF _Toc68371809 \h </w:instrText>
             </w:r>
             <w:r>
               <w:rPr>
@@ -1551,7 +1552,7 @@
               <w:lang w:val="it-IT"/>
             </w:rPr>
           </w:pPr>
-          <w:hyperlink w:anchor="_Toc68371285" w:history="1">
+          <w:hyperlink w:anchor="_Toc68371810" w:history="1">
             <w:r>
               <w:rPr>
                 <w:rStyle w:val="Hyperlink"/>
@@ -1597,7 +1598,7 @@
                 <w:noProof/>
                 <w:webHidden/>
               </w:rPr>
-              <w:instrText xml:space="preserve"> PAGEREF _Toc68371285 \h </w:instrText>
+              <w:instrText xml:space="preserve"> PAGEREF _Toc68371810 \h </w:instrText>
             </w:r>
             <w:r>
               <w:rPr>
@@ -1643,7 +1644,7 @@
               <w:lang w:val="it-IT"/>
             </w:rPr>
           </w:pPr>
-          <w:hyperlink w:anchor="_Toc68371286" w:history="1">
+          <w:hyperlink w:anchor="_Toc68371811" w:history="1">
             <w:r>
               <w:rPr>
                 <w:rStyle w:val="Hyperlink"/>
@@ -1689,7 +1690,7 @@
                 <w:noProof/>
                 <w:webHidden/>
               </w:rPr>
-              <w:instrText xml:space="preserve"> PAGEREF _Toc68371286 \h </w:instrText>
+              <w:instrText xml:space="preserve"> PAGEREF _Toc68371811 \h </w:instrText>
             </w:r>
             <w:r>
               <w:rPr>
@@ -1735,7 +1736,7 @@
               <w:lang w:val="it-IT"/>
             </w:rPr>
           </w:pPr>
-          <w:hyperlink w:anchor="_Toc68371287" w:history="1">
+          <w:hyperlink w:anchor="_Toc68371812" w:history="1">
             <w:r>
               <w:rPr>
                 <w:rStyle w:val="Hyperlink"/>
@@ -1781,7 +1782,7 @@
                 <w:noProof/>
                 <w:webHidden/>
               </w:rPr>
-              <w:instrText xml:space="preserve"> PAGEREF _Toc68371287 \h </w:instrText>
+              <w:instrText xml:space="preserve"> PAGEREF _Toc68371812 \h </w:instrText>
             </w:r>
             <w:r>
               <w:rPr>
@@ -1827,7 +1828,7 @@
               <w:lang w:val="it-IT"/>
             </w:rPr>
           </w:pPr>
-          <w:hyperlink w:anchor="_Toc68371288" w:history="1">
+          <w:hyperlink w:anchor="_Toc68371813" w:history="1">
             <w:r>
               <w:rPr>
                 <w:rStyle w:val="Hyperlink"/>
@@ -1873,7 +1874,7 @@
                 <w:noProof/>
                 <w:webHidden/>
               </w:rPr>
-              <w:instrText xml:space="preserve"> PAGEREF _Toc68371288 \h </w:instrText>
+              <w:instrText xml:space="preserve"> PAGEREF _Toc68371813 \h </w:instrText>
             </w:r>
             <w:r>
               <w:rPr>
@@ -1919,7 +1920,7 @@
               <w:lang w:val="it-IT"/>
             </w:rPr>
           </w:pPr>
-          <w:hyperlink w:anchor="_Toc68371289" w:history="1">
+          <w:hyperlink w:anchor="_Toc68371814" w:history="1">
             <w:r>
               <w:rPr>
                 <w:rStyle w:val="Hyperlink"/>
@@ -1965,7 +1966,7 @@
                 <w:noProof/>
                 <w:webHidden/>
               </w:rPr>
-              <w:instrText xml:space="preserve"> PAGEREF _Toc68371289 \h </w:instrText>
+              <w:instrText xml:space="preserve"> PAGEREF _Toc68371814 \h </w:instrText>
             </w:r>
             <w:r>
               <w:rPr>
@@ -2011,7 +2012,7 @@
               <w:lang w:val="it-IT"/>
             </w:rPr>
           </w:pPr>
-          <w:hyperlink w:anchor="_Toc68371290" w:history="1">
+          <w:hyperlink w:anchor="_Toc68371815" w:history="1">
             <w:r>
               <w:rPr>
                 <w:rStyle w:val="Hyperlink"/>
@@ -2057,7 +2058,7 @@
                 <w:noProof/>
                 <w:webHidden/>
               </w:rPr>
-              <w:instrText xml:space="preserve"> PAGEREF _Toc68371290 \h </w:instrText>
+              <w:instrText xml:space="preserve"> PAGEREF _Toc68371815 \h </w:instrText>
             </w:r>
             <w:r>
               <w:rPr>
@@ -2103,7 +2104,7 @@
               <w:lang w:val="it-IT"/>
             </w:rPr>
           </w:pPr>
-          <w:hyperlink w:anchor="_Toc68371291" w:history="1">
+          <w:hyperlink w:anchor="_Toc68371816" w:history="1">
             <w:r>
               <w:rPr>
                 <w:rStyle w:val="Hyperlink"/>
@@ -2149,7 +2150,7 @@
                 <w:noProof/>
                 <w:webHidden/>
               </w:rPr>
-              <w:instrText xml:space="preserve"> PAGEREF _Toc68371291 \h </w:instrText>
+              <w:instrText xml:space="preserve"> PAGEREF _Toc68371816 \h </w:instrText>
             </w:r>
             <w:r>
               <w:rPr>
@@ -2195,7 +2196,7 @@
               <w:lang w:val="it-IT"/>
             </w:rPr>
           </w:pPr>
-          <w:hyperlink w:anchor="_Toc68371292" w:history="1">
+          <w:hyperlink w:anchor="_Toc68371817" w:history="1">
             <w:r>
               <w:rPr>
                 <w:rStyle w:val="Hyperlink"/>
@@ -2241,7 +2242,7 @@
                 <w:noProof/>
                 <w:webHidden/>
               </w:rPr>
-              <w:instrText xml:space="preserve"> PAGEREF _Toc68371292 \h </w:instrText>
+              <w:instrText xml:space="preserve"> PAGEREF _Toc68371817 \h </w:instrText>
             </w:r>
             <w:r>
               <w:rPr>
@@ -2287,7 +2288,7 @@
               <w:lang w:val="it-IT"/>
             </w:rPr>
           </w:pPr>
-          <w:hyperlink w:anchor="_Toc68371293" w:history="1">
+          <w:hyperlink w:anchor="_Toc68371818" w:history="1">
             <w:r>
               <w:rPr>
                 <w:rStyle w:val="Hyperlink"/>
@@ -2333,7 +2334,7 @@
                 <w:noProof/>
                 <w:webHidden/>
               </w:rPr>
-              <w:instrText xml:space="preserve"> PAGEREF _Toc68371293 \h </w:instrText>
+              <w:instrText xml:space="preserve"> PAGEREF _Toc68371818 \h </w:instrText>
             </w:r>
             <w:r>
               <w:rPr>
@@ -2379,7 +2380,7 @@
               <w:lang w:val="it-IT"/>
             </w:rPr>
           </w:pPr>
-          <w:hyperlink w:anchor="_Toc68371294" w:history="1">
+          <w:hyperlink w:anchor="_Toc68371819" w:history="1">
             <w:r>
               <w:rPr>
                 <w:rStyle w:val="Hyperlink"/>
@@ -2425,7 +2426,7 @@
                 <w:noProof/>
                 <w:webHidden/>
               </w:rPr>
-              <w:instrText xml:space="preserve"> PAGEREF _Toc68371294 \h </w:instrText>
+              <w:instrText xml:space="preserve"> PAGEREF _Toc68371819 \h </w:instrText>
             </w:r>
             <w:r>
               <w:rPr>
@@ -2471,7 +2472,7 @@
               <w:lang w:val="it-IT"/>
             </w:rPr>
           </w:pPr>
-          <w:hyperlink w:anchor="_Toc68371295" w:history="1">
+          <w:hyperlink w:anchor="_Toc68371820" w:history="1">
             <w:r>
               <w:rPr>
                 <w:rStyle w:val="Hyperlink"/>
@@ -2517,7 +2518,7 @@
                 <w:noProof/>
                 <w:webHidden/>
               </w:rPr>
-              <w:instrText xml:space="preserve"> PAGEREF _Toc68371295 \h </w:instrText>
+              <w:instrText xml:space="preserve"> PAGEREF _Toc68371820 \h </w:instrText>
             </w:r>
             <w:r>
               <w:rPr>
@@ -2563,7 +2564,7 @@
               <w:lang w:val="it-IT"/>
             </w:rPr>
           </w:pPr>
-          <w:hyperlink w:anchor="_Toc68371296" w:history="1">
+          <w:hyperlink w:anchor="_Toc68371821" w:history="1">
             <w:r>
               <w:rPr>
                 <w:rStyle w:val="Hyperlink"/>
@@ -2609,7 +2610,7 @@
                 <w:noProof/>
                 <w:webHidden/>
               </w:rPr>
-              <w:instrText xml:space="preserve"> PAGEREF _Toc68371296 \h </w:instrText>
+              <w:instrText xml:space="preserve"> PAGEREF _Toc68371821 \h </w:instrText>
             </w:r>
             <w:r>
               <w:rPr>
@@ -2655,7 +2656,7 @@
               <w:lang w:val="it-IT"/>
             </w:rPr>
           </w:pPr>
-          <w:hyperlink w:anchor="_Toc68371297" w:history="1">
+          <w:hyperlink w:anchor="_Toc68371822" w:history="1">
             <w:r>
               <w:rPr>
                 <w:rStyle w:val="Hyperlink"/>
@@ -2701,7 +2702,7 @@
                 <w:noProof/>
                 <w:webHidden/>
               </w:rPr>
-              <w:instrText xml:space="preserve"> PAGEREF _Toc68371297 \h </w:instrText>
+              <w:instrText xml:space="preserve"> PAGEREF _Toc68371822 \h </w:instrText>
             </w:r>
             <w:r>
               <w:rPr>
@@ -2747,7 +2748,7 @@
               <w:lang w:val="it-IT"/>
             </w:rPr>
           </w:pPr>
-          <w:hyperlink w:anchor="_Toc68371298" w:history="1">
+          <w:hyperlink w:anchor="_Toc68371823" w:history="1">
             <w:r>
               <w:rPr>
                 <w:rStyle w:val="Hyperlink"/>
@@ -2793,7 +2794,7 @@
                 <w:noProof/>
                 <w:webHidden/>
               </w:rPr>
-              <w:instrText xml:space="preserve"> PAGEREF _Toc68371298 \h </w:instrText>
+              <w:instrText xml:space="preserve"> PAGEREF _Toc68371823 \h </w:instrText>
             </w:r>
             <w:r>
               <w:rPr>
@@ -2839,7 +2840,7 @@
               <w:lang w:val="it-IT"/>
             </w:rPr>
           </w:pPr>
-          <w:hyperlink w:anchor="_Toc68371299" w:history="1">
+          <w:hyperlink w:anchor="_Toc68371824" w:history="1">
             <w:r>
               <w:rPr>
                 <w:rStyle w:val="Hyperlink"/>
@@ -2885,7 +2886,7 @@
                 <w:noProof/>
                 <w:webHidden/>
               </w:rPr>
-              <w:instrText xml:space="preserve"> PAGEREF _Toc68371299 \h </w:instrText>
+              <w:instrText xml:space="preserve"> PAGEREF _Toc68371824 \h </w:instrText>
             </w:r>
             <w:r>
               <w:rPr>
@@ -2931,7 +2932,7 @@
               <w:lang w:val="it-IT"/>
             </w:rPr>
           </w:pPr>
-          <w:hyperlink w:anchor="_Toc68371300" w:history="1">
+          <w:hyperlink w:anchor="_Toc68371825" w:history="1">
             <w:r>
               <w:rPr>
                 <w:rStyle w:val="Hyperlink"/>
@@ -2977,7 +2978,7 @@
                 <w:noProof/>
                 <w:webHidden/>
               </w:rPr>
-              <w:instrText xml:space="preserve"> PAGEREF _Toc68371300 \h </w:instrText>
+              <w:instrText xml:space="preserve"> PAGEREF _Toc68371825 \h </w:instrText>
             </w:r>
             <w:r>
               <w:rPr>
@@ -3023,7 +3024,7 @@
               <w:lang w:val="it-IT"/>
             </w:rPr>
           </w:pPr>
-          <w:hyperlink w:anchor="_Toc68371301" w:history="1">
+          <w:hyperlink w:anchor="_Toc68371826" w:history="1">
             <w:r>
               <w:rPr>
                 <w:rStyle w:val="Hyperlink"/>
@@ -3069,7 +3070,7 @@
                 <w:noProof/>
                 <w:webHidden/>
               </w:rPr>
-              <w:instrText xml:space="preserve"> PAGEREF _Toc68371301 \h </w:instrText>
+              <w:instrText xml:space="preserve"> PAGEREF _Toc68371826 \h </w:instrText>
             </w:r>
             <w:r>
               <w:rPr>
@@ -3115,7 +3116,7 @@
               <w:lang w:val="it-IT"/>
             </w:rPr>
           </w:pPr>
-          <w:hyperlink w:anchor="_Toc68371302" w:history="1">
+          <w:hyperlink w:anchor="_Toc68371827" w:history="1">
             <w:r>
               <w:rPr>
                 <w:rStyle w:val="Hyperlink"/>
@@ -3161,7 +3162,7 @@
                 <w:noProof/>
                 <w:webHidden/>
               </w:rPr>
-              <w:instrText xml:space="preserve"> PAGEREF _Toc68371302 \h </w:instrText>
+              <w:instrText xml:space="preserve"> PAGEREF _Toc68371827 \h </w:instrText>
             </w:r>
             <w:r>
               <w:rPr>
@@ -3207,7 +3208,7 @@
               <w:lang w:val="it-IT"/>
             </w:rPr>
           </w:pPr>
-          <w:hyperlink w:anchor="_Toc68371303" w:history="1">
+          <w:hyperlink w:anchor="_Toc68371828" w:history="1">
             <w:r>
               <w:rPr>
                 <w:rStyle w:val="Hyperlink"/>
@@ -3253,7 +3254,7 @@
                 <w:noProof/>
                 <w:webHidden/>
               </w:rPr>
-              <w:instrText xml:space="preserve"> PAGEREF _Toc68371303 \h </w:instrText>
+              <w:instrText xml:space="preserve"> PAGEREF _Toc68371828 \h </w:instrText>
             </w:r>
             <w:r>
               <w:rPr>
@@ -3299,7 +3300,7 @@
               <w:lang w:val="it-IT"/>
             </w:rPr>
           </w:pPr>
-          <w:hyperlink w:anchor="_Toc68371304" w:history="1">
+          <w:hyperlink w:anchor="_Toc68371829" w:history="1">
             <w:r>
               <w:rPr>
                 <w:rStyle w:val="Hyperlink"/>
@@ -3345,7 +3346,7 @@
                 <w:noProof/>
                 <w:webHidden/>
               </w:rPr>
-              <w:instrText xml:space="preserve"> PAGEREF _Toc68371304 \h </w:instrText>
+              <w:instrText xml:space="preserve"> PAGEREF _Toc68371829 \h </w:instrText>
             </w:r>
             <w:r>
               <w:rPr>
@@ -3391,7 +3392,7 @@
               <w:lang w:val="it-IT"/>
             </w:rPr>
           </w:pPr>
-          <w:hyperlink w:anchor="_Toc68371305" w:history="1">
+          <w:hyperlink w:anchor="_Toc68371830" w:history="1">
             <w:r>
               <w:rPr>
                 <w:rStyle w:val="Hyperlink"/>
@@ -3437,7 +3438,7 @@
                 <w:noProof/>
                 <w:webHidden/>
               </w:rPr>
-              <w:instrText xml:space="preserve"> PAGEREF _Toc68371305 \h </w:instrText>
+              <w:instrText xml:space="preserve"> PAGEREF _Toc68371830 \h </w:instrText>
             </w:r>
             <w:r>
               <w:rPr>
@@ -3483,7 +3484,7 @@
               <w:lang w:val="it-IT"/>
             </w:rPr>
           </w:pPr>
-          <w:hyperlink w:anchor="_Toc68371306" w:history="1">
+          <w:hyperlink w:anchor="_Toc68371831" w:history="1">
             <w:r>
               <w:rPr>
                 <w:rStyle w:val="Hyperlink"/>
@@ -3529,7 +3530,7 @@
                 <w:noProof/>
                 <w:webHidden/>
               </w:rPr>
-              <w:instrText xml:space="preserve"> PAGEREF _Toc68371306 \h </w:instrText>
+              <w:instrText xml:space="preserve"> PAGEREF _Toc68371831 \h </w:instrText>
             </w:r>
             <w:r>
               <w:rPr>
@@ -3575,7 +3576,7 @@
               <w:lang w:val="it-IT"/>
             </w:rPr>
           </w:pPr>
-          <w:hyperlink w:anchor="_Toc68371307" w:history="1">
+          <w:hyperlink w:anchor="_Toc68371832" w:history="1">
             <w:r>
               <w:rPr>
                 <w:rStyle w:val="Hyperlink"/>
@@ -3621,7 +3622,7 @@
                 <w:noProof/>
                 <w:webHidden/>
               </w:rPr>
-              <w:instrText xml:space="preserve"> PAGEREF _Toc68371307 \h </w:instrText>
+              <w:instrText xml:space="preserve"> PAGEREF _Toc68371832 \h </w:instrText>
             </w:r>
             <w:r>
               <w:rPr>
@@ -3667,7 +3668,7 @@
               <w:lang w:val="it-IT"/>
             </w:rPr>
           </w:pPr>
-          <w:hyperlink w:anchor="_Toc68371308" w:history="1">
+          <w:hyperlink w:anchor="_Toc68371833" w:history="1">
             <w:r>
               <w:rPr>
                 <w:rStyle w:val="Hyperlink"/>
@@ -3713,7 +3714,7 @@
                 <w:noProof/>
                 <w:webHidden/>
               </w:rPr>
-              <w:instrText xml:space="preserve"> PAGEREF _Toc68371308 \h </w:instrText>
+              <w:instrText xml:space="preserve"> PAGEREF _Toc68371833 \h </w:instrText>
             </w:r>
             <w:r>
               <w:rPr>
@@ -3759,7 +3760,7 @@
               <w:lang w:val="it-IT"/>
             </w:rPr>
           </w:pPr>
-          <w:hyperlink w:anchor="_Toc68371309" w:history="1">
+          <w:hyperlink w:anchor="_Toc68371834" w:history="1">
             <w:r>
               <w:rPr>
                 <w:rStyle w:val="Hyperlink"/>
@@ -3805,7 +3806,7 @@
                 <w:noProof/>
                 <w:webHidden/>
               </w:rPr>
-              <w:instrText xml:space="preserve"> PAGEREF _Toc68371309 \h </w:instrText>
+              <w:instrText xml:space="preserve"> PAGEREF _Toc68371834 \h </w:instrText>
             </w:r>
             <w:r>
               <w:rPr>
@@ -3826,98 +3827,6 @@
                 <w:webHidden/>
               </w:rPr>
               <w:t>19</w:t>
-            </w:r>
-            <w:r>
-              <w:rPr>
-                <w:noProof/>
-                <w:webHidden/>
-              </w:rPr>
-              <w:fldChar w:fldCharType="end"/>
-            </w:r>
-          </w:hyperlink>
-        </w:p>
-        <w:p>
-          <w:pPr>
-            <w:pStyle w:val="TOC2"/>
-            <w:tabs>
-              <w:tab w:val="left" w:pos="720"/>
-              <w:tab w:val="right" w:pos="9019"/>
-            </w:tabs>
-            <w:rPr>
-              <w:rFonts w:asciiTheme="minorHAnsi" w:eastAsiaTheme="minorEastAsia" w:hAnsiTheme="minorHAnsi" w:cstheme="minorBidi"/>
-              <w:noProof/>
-              <w:sz w:val="24"/>
-              <w:szCs w:val="24"/>
-              <w:lang w:val="it-IT"/>
-            </w:rPr>
-          </w:pPr>
-          <w:hyperlink w:anchor="_Toc68371310" w:history="1">
-            <w:r>
-              <w:rPr>
-                <w:rStyle w:val="Hyperlink"/>
-                <w:rFonts w:ascii="Roboto Medium" w:eastAsia="Roboto Medium" w:hAnsi="Roboto Medium" w:cs="Roboto Medium"/>
-                <w:noProof/>
-              </w:rPr>
-              <w:t>8.</w:t>
-            </w:r>
-            <w:r>
-              <w:rPr>
-                <w:rFonts w:asciiTheme="minorHAnsi" w:eastAsiaTheme="minorEastAsia" w:hAnsiTheme="minorHAnsi" w:cstheme="minorBidi"/>
-                <w:noProof/>
-                <w:sz w:val="24"/>
-                <w:szCs w:val="24"/>
-                <w:lang w:val="it-IT"/>
-              </w:rPr>
-              <w:tab/>
-            </w:r>
-            <w:r>
-              <w:rPr>
-                <w:rStyle w:val="Hyperlink"/>
-                <w:rFonts w:ascii="Roboto Medium" w:eastAsia="Roboto Medium" w:hAnsi="Roboto Medium" w:cs="Roboto Medium"/>
-                <w:noProof/>
-              </w:rPr>
-              <w:t>Ambiente di simulazione</w:t>
-            </w:r>
-            <w:r>
-              <w:rPr>
-                <w:noProof/>
-                <w:webHidden/>
-              </w:rPr>
-              <w:tab/>
-            </w:r>
-            <w:r>
-              <w:rPr>
-                <w:noProof/>
-                <w:webHidden/>
-              </w:rPr>
-              <w:fldChar w:fldCharType="begin"/>
-            </w:r>
-            <w:r>
-              <w:rPr>
-                <w:noProof/>
-                <w:webHidden/>
-              </w:rPr>
-              <w:instrText xml:space="preserve"> PAGEREF _Toc68371310 \h </w:instrText>
-            </w:r>
-            <w:r>
-              <w:rPr>
-                <w:noProof/>
-                <w:webHidden/>
-              </w:rPr>
-            </w:r>
-            <w:r>
-              <w:rPr>
-                <w:noProof/>
-                <w:webHidden/>
-              </w:rPr>
-              <w:fldChar w:fldCharType="separate"/>
-            </w:r>
-            <w:r>
-              <w:rPr>
-                <w:noProof/>
-                <w:webHidden/>
-              </w:rPr>
-              <w:t>20</w:t>
             </w:r>
             <w:r>
               <w:rPr>
@@ -3943,14 +3852,14 @@
               <w:lang w:val="it-IT"/>
             </w:rPr>
           </w:pPr>
-          <w:hyperlink w:anchor="_Toc68371311" w:history="1">
+          <w:hyperlink w:anchor="_Toc68371835" w:history="1">
             <w:r>
               <w:rPr>
                 <w:rStyle w:val="Hyperlink"/>
                 <w:rFonts w:ascii="Roboto Medium" w:eastAsia="Roboto Medium" w:hAnsi="Roboto Medium" w:cs="Roboto Medium"/>
                 <w:noProof/>
               </w:rPr>
-              <w:t>9.</w:t>
+              <w:t>8.</w:t>
             </w:r>
             <w:r>
               <w:rPr>
@@ -3968,15 +3877,91 @@
                 <w:rFonts w:ascii="Roboto Medium" w:eastAsia="Roboto Medium" w:hAnsi="Roboto Medium" w:cs="Roboto Medium"/>
                 <w:noProof/>
               </w:rPr>
-              <w:t>Possibili impleme</w:t>
-            </w:r>
+              <w:t>Ambiente di simulazione</w:t>
+            </w:r>
+            <w:r>
+              <w:rPr>
+                <w:noProof/>
+                <w:webHidden/>
+              </w:rPr>
+              <w:tab/>
+            </w:r>
+            <w:r>
+              <w:rPr>
+                <w:noProof/>
+                <w:webHidden/>
+              </w:rPr>
+              <w:fldChar w:fldCharType="begin"/>
+            </w:r>
+            <w:r>
+              <w:rPr>
+                <w:noProof/>
+                <w:webHidden/>
+              </w:rPr>
+              <w:instrText xml:space="preserve"> PAGEREF _Toc68371835 \h </w:instrText>
+            </w:r>
+            <w:r>
+              <w:rPr>
+                <w:noProof/>
+                <w:webHidden/>
+              </w:rPr>
+            </w:r>
+            <w:r>
+              <w:rPr>
+                <w:noProof/>
+                <w:webHidden/>
+              </w:rPr>
+              <w:fldChar w:fldCharType="separate"/>
+            </w:r>
+            <w:r>
+              <w:rPr>
+                <w:noProof/>
+                <w:webHidden/>
+              </w:rPr>
+              <w:t>20</w:t>
+            </w:r>
+            <w:r>
+              <w:rPr>
+                <w:noProof/>
+                <w:webHidden/>
+              </w:rPr>
+              <w:fldChar w:fldCharType="end"/>
+            </w:r>
+          </w:hyperlink>
+        </w:p>
+        <w:p>
+          <w:pPr>
+            <w:pStyle w:val="TOC1"/>
+            <w:tabs>
+              <w:tab w:val="left" w:pos="480"/>
+              <w:tab w:val="right" w:pos="9019"/>
+            </w:tabs>
+            <w:rPr>
+              <w:rFonts w:asciiTheme="minorHAnsi" w:eastAsiaTheme="minorEastAsia" w:hAnsiTheme="minorHAnsi" w:cstheme="minorBidi"/>
+              <w:noProof/>
+              <w:sz w:val="24"/>
+              <w:szCs w:val="24"/>
+              <w:lang w:val="it-IT"/>
+            </w:rPr>
+          </w:pPr>
+          <w:hyperlink w:anchor="_Toc68371836" w:history="1">
             <w:r>
               <w:rPr>
                 <w:rStyle w:val="Hyperlink"/>
                 <w:rFonts w:ascii="Roboto Medium" w:eastAsia="Roboto Medium" w:hAnsi="Roboto Medium" w:cs="Roboto Medium"/>
                 <w:noProof/>
               </w:rPr>
-              <w:t>n</w:t>
+              <w:t>9.</w:t>
+            </w:r>
+            <w:r>
+              <w:rPr>
+                <w:rFonts w:asciiTheme="minorHAnsi" w:eastAsiaTheme="minorEastAsia" w:hAnsiTheme="minorHAnsi" w:cstheme="minorBidi"/>
+                <w:noProof/>
+                <w:sz w:val="24"/>
+                <w:szCs w:val="24"/>
+                <w:lang w:val="it-IT"/>
+              </w:rPr>
+              <w:tab/>
             </w:r>
             <w:r>
               <w:rPr>
@@ -3984,7 +3969,7 @@
                 <w:rFonts w:ascii="Roboto Medium" w:eastAsia="Roboto Medium" w:hAnsi="Roboto Medium" w:cs="Roboto Medium"/>
                 <w:noProof/>
               </w:rPr>
-              <w:t>tazioni future</w:t>
+              <w:t>Possibili implementazioni future</w:t>
             </w:r>
             <w:r>
               <w:rPr>
@@ -4005,7 +3990,7 @@
                 <w:noProof/>
                 <w:webHidden/>
               </w:rPr>
-              <w:instrText xml:space="preserve"> PAGEREF _Toc68371311 \h </w:instrText>
+              <w:instrText xml:space="preserve"> PAGEREF _Toc68371836 \h </w:instrText>
             </w:r>
             <w:r>
               <w:rPr>
@@ -4026,6 +4011,282 @@
                 <w:webHidden/>
               </w:rPr>
               <w:t>21</w:t>
+            </w:r>
+            <w:r>
+              <w:rPr>
+                <w:noProof/>
+                <w:webHidden/>
+              </w:rPr>
+              <w:fldChar w:fldCharType="end"/>
+            </w:r>
+          </w:hyperlink>
+        </w:p>
+        <w:p>
+          <w:pPr>
+            <w:pStyle w:val="TOC1"/>
+            <w:tabs>
+              <w:tab w:val="left" w:pos="720"/>
+              <w:tab w:val="right" w:pos="9019"/>
+            </w:tabs>
+            <w:rPr>
+              <w:rFonts w:asciiTheme="minorHAnsi" w:eastAsiaTheme="minorEastAsia" w:hAnsiTheme="minorHAnsi" w:cstheme="minorBidi"/>
+              <w:noProof/>
+              <w:sz w:val="24"/>
+              <w:szCs w:val="24"/>
+              <w:lang w:val="it-IT"/>
+            </w:rPr>
+          </w:pPr>
+          <w:hyperlink w:anchor="_Toc68371837" w:history="1">
+            <w:r>
+              <w:rPr>
+                <w:rStyle w:val="Hyperlink"/>
+                <w:rFonts w:ascii="Roboto Medium" w:eastAsia="Roboto Medium" w:hAnsi="Roboto Medium" w:cs="Roboto Medium"/>
+                <w:noProof/>
+              </w:rPr>
+              <w:t>10.</w:t>
+            </w:r>
+            <w:r>
+              <w:rPr>
+                <w:rFonts w:asciiTheme="minorHAnsi" w:eastAsiaTheme="minorEastAsia" w:hAnsiTheme="minorHAnsi" w:cstheme="minorBidi"/>
+                <w:noProof/>
+                <w:sz w:val="24"/>
+                <w:szCs w:val="24"/>
+                <w:lang w:val="it-IT"/>
+              </w:rPr>
+              <w:tab/>
+            </w:r>
+            <w:r>
+              <w:rPr>
+                <w:rStyle w:val="Hyperlink"/>
+                <w:rFonts w:ascii="Roboto Medium" w:eastAsia="Roboto Medium" w:hAnsi="Roboto Medium" w:cs="Roboto Medium"/>
+                <w:noProof/>
+              </w:rPr>
+              <w:t>Guida all'installazione</w:t>
+            </w:r>
+            <w:r>
+              <w:rPr>
+                <w:noProof/>
+                <w:webHidden/>
+              </w:rPr>
+              <w:tab/>
+            </w:r>
+            <w:r>
+              <w:rPr>
+                <w:noProof/>
+                <w:webHidden/>
+              </w:rPr>
+              <w:fldChar w:fldCharType="begin"/>
+            </w:r>
+            <w:r>
+              <w:rPr>
+                <w:noProof/>
+                <w:webHidden/>
+              </w:rPr>
+              <w:instrText xml:space="preserve"> PAGEREF _Toc68371837 \h </w:instrText>
+            </w:r>
+            <w:r>
+              <w:rPr>
+                <w:noProof/>
+                <w:webHidden/>
+              </w:rPr>
+            </w:r>
+            <w:r>
+              <w:rPr>
+                <w:noProof/>
+                <w:webHidden/>
+              </w:rPr>
+              <w:fldChar w:fldCharType="separate"/>
+            </w:r>
+            <w:r>
+              <w:rPr>
+                <w:noProof/>
+                <w:webHidden/>
+              </w:rPr>
+              <w:t>22</w:t>
+            </w:r>
+            <w:r>
+              <w:rPr>
+                <w:noProof/>
+                <w:webHidden/>
+              </w:rPr>
+              <w:fldChar w:fldCharType="end"/>
+            </w:r>
+          </w:hyperlink>
+        </w:p>
+        <w:p>
+          <w:pPr>
+            <w:pStyle w:val="TOC1"/>
+            <w:tabs>
+              <w:tab w:val="left" w:pos="720"/>
+              <w:tab w:val="right" w:pos="9019"/>
+            </w:tabs>
+            <w:rPr>
+              <w:rFonts w:asciiTheme="minorHAnsi" w:eastAsiaTheme="minorEastAsia" w:hAnsiTheme="minorHAnsi" w:cstheme="minorBidi"/>
+              <w:noProof/>
+              <w:sz w:val="24"/>
+              <w:szCs w:val="24"/>
+              <w:lang w:val="it-IT"/>
+            </w:rPr>
+          </w:pPr>
+          <w:hyperlink w:anchor="_Toc68371838" w:history="1">
+            <w:r>
+              <w:rPr>
+                <w:rStyle w:val="Hyperlink"/>
+                <w:rFonts w:ascii="Roboto Medium" w:eastAsia="Roboto Medium" w:hAnsi="Roboto Medium" w:cs="Roboto Medium"/>
+                <w:noProof/>
+              </w:rPr>
+              <w:t>11.</w:t>
+            </w:r>
+            <w:r>
+              <w:rPr>
+                <w:rFonts w:asciiTheme="minorHAnsi" w:eastAsiaTheme="minorEastAsia" w:hAnsiTheme="minorHAnsi" w:cstheme="minorBidi"/>
+                <w:noProof/>
+                <w:sz w:val="24"/>
+                <w:szCs w:val="24"/>
+                <w:lang w:val="it-IT"/>
+              </w:rPr>
+              <w:tab/>
+            </w:r>
+            <w:r>
+              <w:rPr>
+                <w:rStyle w:val="Hyperlink"/>
+                <w:rFonts w:ascii="Roboto Medium" w:eastAsia="Roboto Medium" w:hAnsi="Roboto Medium" w:cs="Roboto Medium"/>
+                <w:noProof/>
+              </w:rPr>
+              <w:t>Conclusioni</w:t>
+            </w:r>
+            <w:r>
+              <w:rPr>
+                <w:noProof/>
+                <w:webHidden/>
+              </w:rPr>
+              <w:tab/>
+            </w:r>
+            <w:r>
+              <w:rPr>
+                <w:noProof/>
+                <w:webHidden/>
+              </w:rPr>
+              <w:fldChar w:fldCharType="begin"/>
+            </w:r>
+            <w:r>
+              <w:rPr>
+                <w:noProof/>
+                <w:webHidden/>
+              </w:rPr>
+              <w:instrText xml:space="preserve"> PAGEREF _Toc68371838 \h </w:instrText>
+            </w:r>
+            <w:r>
+              <w:rPr>
+                <w:noProof/>
+                <w:webHidden/>
+              </w:rPr>
+            </w:r>
+            <w:r>
+              <w:rPr>
+                <w:noProof/>
+                <w:webHidden/>
+              </w:rPr>
+              <w:fldChar w:fldCharType="separate"/>
+            </w:r>
+            <w:r>
+              <w:rPr>
+                <w:noProof/>
+                <w:webHidden/>
+              </w:rPr>
+              <w:t>26</w:t>
+            </w:r>
+            <w:r>
+              <w:rPr>
+                <w:noProof/>
+                <w:webHidden/>
+              </w:rPr>
+              <w:fldChar w:fldCharType="end"/>
+            </w:r>
+          </w:hyperlink>
+        </w:p>
+        <w:p>
+          <w:pPr>
+            <w:pStyle w:val="TOC1"/>
+            <w:tabs>
+              <w:tab w:val="left" w:pos="720"/>
+              <w:tab w:val="right" w:pos="9019"/>
+            </w:tabs>
+            <w:rPr>
+              <w:rFonts w:asciiTheme="minorHAnsi" w:eastAsiaTheme="minorEastAsia" w:hAnsiTheme="minorHAnsi" w:cstheme="minorBidi"/>
+              <w:noProof/>
+              <w:sz w:val="24"/>
+              <w:szCs w:val="24"/>
+              <w:lang w:val="it-IT"/>
+            </w:rPr>
+          </w:pPr>
+          <w:hyperlink w:anchor="_Toc68371839" w:history="1">
+            <w:r>
+              <w:rPr>
+                <w:rStyle w:val="Hyperlink"/>
+                <w:rFonts w:ascii="Roboto Medium" w:eastAsia="Roboto Medium" w:hAnsi="Roboto Medium" w:cs="Roboto Medium"/>
+                <w:noProof/>
+              </w:rPr>
+              <w:t>12.</w:t>
+            </w:r>
+            <w:r>
+              <w:rPr>
+                <w:rFonts w:asciiTheme="minorHAnsi" w:eastAsiaTheme="minorEastAsia" w:hAnsiTheme="minorHAnsi" w:cstheme="minorBidi"/>
+                <w:noProof/>
+                <w:sz w:val="24"/>
+                <w:szCs w:val="24"/>
+                <w:lang w:val="it-IT"/>
+              </w:rPr>
+              <w:tab/>
+            </w:r>
+            <w:r>
+              <w:rPr>
+                <w:rStyle w:val="Hyperlink"/>
+                <w:rFonts w:ascii="Roboto Medium" w:eastAsia="Roboto Medium" w:hAnsi="Roboto Medium" w:cs="Roboto Medium"/>
+                <w:noProof/>
+              </w:rPr>
+              <w:t>Bibliografia</w:t>
+            </w:r>
+            <w:r>
+              <w:rPr>
+                <w:noProof/>
+                <w:webHidden/>
+              </w:rPr>
+              <w:tab/>
+            </w:r>
+            <w:r>
+              <w:rPr>
+                <w:noProof/>
+                <w:webHidden/>
+              </w:rPr>
+              <w:fldChar w:fldCharType="begin"/>
+            </w:r>
+            <w:r>
+              <w:rPr>
+                <w:noProof/>
+                <w:webHidden/>
+              </w:rPr>
+              <w:instrText xml:space="preserve"> PAGEREF _Toc68371839 \h </w:instrText>
+            </w:r>
+            <w:r>
+              <w:rPr>
+                <w:noProof/>
+                <w:webHidden/>
+              </w:rPr>
+            </w:r>
+            <w:r>
+              <w:rPr>
+                <w:noProof/>
+                <w:webHidden/>
+              </w:rPr>
+              <w:fldChar w:fldCharType="separate"/>
+            </w:r>
+            <w:r>
+              <w:rPr>
+                <w:noProof/>
+                <w:webHidden/>
+              </w:rPr>
+              <w:t>26</w:t>
             </w:r>
             <w:r>
               <w:rPr>
@@ -4088,6 +4349,8 @@
           <w:color w:val="000000"/>
         </w:rPr>
       </w:pPr>
+      <w:bookmarkStart w:id="4" w:name="_GoBack"/>
+      <w:bookmarkEnd w:id="4"/>
     </w:p>
     <w:p>
       <w:pPr>
@@ -4452,7 +4715,7 @@
           <w:rFonts w:ascii="Roboto Medium" w:eastAsia="Roboto Medium" w:hAnsi="Roboto Medium" w:cs="Roboto Medium"/>
         </w:rPr>
       </w:pPr>
-      <w:bookmarkStart w:id="4" w:name="_Toc68371273"/>
+      <w:bookmarkStart w:id="5" w:name="_Toc68371798"/>
       <w:r>
         <w:rPr>
           <w:rFonts w:ascii="Roboto Medium" w:eastAsia="Roboto Medium" w:hAnsi="Roboto Medium" w:cs="Roboto Medium"/>
@@ -4460,7 +4723,7 @@
         <w:lastRenderedPageBreak/>
         <w:t>Introduzione</w:t>
       </w:r>
-      <w:bookmarkEnd w:id="4"/>
+      <w:bookmarkEnd w:id="5"/>
     </w:p>
     <w:p>
       <w:pPr>
@@ -4476,7 +4739,7 @@
           <w:szCs w:val="40"/>
         </w:rPr>
       </w:pPr>
-      <w:bookmarkStart w:id="5" w:name="_Toc68371274"/>
+      <w:bookmarkStart w:id="6" w:name="_Toc68371799"/>
       <w:r>
         <w:rPr>
           <w:rFonts w:ascii="Roboto Medium" w:eastAsia="Roboto Medium" w:hAnsi="Roboto Medium" w:cs="Roboto Medium"/>
@@ -4485,7 +4748,7 @@
         </w:rPr>
         <w:t>Generalità del progetto</w:t>
       </w:r>
-      <w:bookmarkEnd w:id="5"/>
+      <w:bookmarkEnd w:id="6"/>
       <w:r>
         <w:rPr>
           <w:rFonts w:ascii="Roboto Medium" w:eastAsia="Roboto Medium" w:hAnsi="Roboto Medium" w:cs="Roboto Medium"/>
@@ -4663,7 +4926,7 @@
           <w:szCs w:val="36"/>
         </w:rPr>
       </w:pPr>
-      <w:bookmarkStart w:id="6" w:name="_Toc68371275"/>
+      <w:bookmarkStart w:id="7" w:name="_Toc68371800"/>
       <w:r>
         <w:rPr>
           <w:rFonts w:ascii="Roboto Medium" w:eastAsia="Roboto Medium" w:hAnsi="Roboto Medium" w:cs="Roboto Medium"/>
@@ -4672,7 +4935,7 @@
         </w:rPr>
         <w:t>Scopo del gioco</w:t>
       </w:r>
-      <w:bookmarkEnd w:id="6"/>
+      <w:bookmarkEnd w:id="7"/>
     </w:p>
     <w:p>
       <w:pPr>
@@ -4769,8 +5032,8 @@
         </w:rPr>
         <w:t>N.B. Per motivi puramente dimostrativi non è stato introdotto un timer per la vittoria dei ladri in modo da dimostrare la capacità di esplorazione dell’intera mappa correttamente.</w:t>
       </w:r>
-      <w:bookmarkStart w:id="7" w:name="_8cvqd44gtar" w:colFirst="0" w:colLast="0"/>
-      <w:bookmarkEnd w:id="7"/>
+      <w:bookmarkStart w:id="8" w:name="_8cvqd44gtar" w:colFirst="0" w:colLast="0"/>
+      <w:bookmarkEnd w:id="8"/>
     </w:p>
     <w:p>
       <w:pPr>
@@ -4783,7 +5046,7 @@
           <w:rFonts w:ascii="Roboto Medium" w:eastAsia="Roboto Medium" w:hAnsi="Roboto Medium" w:cs="Roboto Medium"/>
         </w:rPr>
       </w:pPr>
-      <w:bookmarkStart w:id="8" w:name="_Toc68371276"/>
+      <w:bookmarkStart w:id="9" w:name="_Toc68371801"/>
       <w:r>
         <w:rPr>
           <w:rFonts w:ascii="Roboto Medium" w:eastAsia="Roboto Medium" w:hAnsi="Roboto Medium" w:cs="Roboto Medium"/>
@@ -4791,7 +5054,7 @@
         <w:lastRenderedPageBreak/>
         <w:t>Caratteristiche Hardware</w:t>
       </w:r>
-      <w:bookmarkEnd w:id="8"/>
+      <w:bookmarkEnd w:id="9"/>
     </w:p>
     <w:p>
       <w:pPr>
@@ -7140,8 +7403,8 @@
           <w:rFonts w:ascii="Roboto Medium" w:eastAsia="Roboto Medium" w:hAnsi="Roboto Medium" w:cs="Roboto Medium"/>
         </w:rPr>
       </w:pPr>
-      <w:bookmarkStart w:id="9" w:name="_x1cn9e9ouzsw" w:colFirst="0" w:colLast="0"/>
-      <w:bookmarkEnd w:id="9"/>
+      <w:bookmarkStart w:id="10" w:name="_x1cn9e9ouzsw" w:colFirst="0" w:colLast="0"/>
+      <w:bookmarkEnd w:id="10"/>
     </w:p>
     <w:p>
       <w:pPr>
@@ -7150,8 +7413,8 @@
           <w:rFonts w:ascii="Roboto Medium" w:eastAsia="Roboto Medium" w:hAnsi="Roboto Medium" w:cs="Roboto Medium"/>
         </w:rPr>
       </w:pPr>
-      <w:bookmarkStart w:id="10" w:name="_3hkl4uhb5bh" w:colFirst="0" w:colLast="0"/>
-      <w:bookmarkEnd w:id="10"/>
+      <w:bookmarkStart w:id="11" w:name="_3hkl4uhb5bh" w:colFirst="0" w:colLast="0"/>
+      <w:bookmarkEnd w:id="11"/>
       <w:r>
         <w:br w:type="page"/>
       </w:r>
@@ -7168,7 +7431,7 @@
           <w:rFonts w:ascii="Roboto Medium" w:eastAsia="Roboto Medium" w:hAnsi="Roboto Medium" w:cs="Roboto Medium"/>
         </w:rPr>
       </w:pPr>
-      <w:bookmarkStart w:id="11" w:name="_Toc68371277"/>
+      <w:bookmarkStart w:id="12" w:name="_Toc68371802"/>
       <w:r>
         <w:rPr>
           <w:rFonts w:ascii="Roboto Medium" w:eastAsia="Roboto Medium" w:hAnsi="Roboto Medium" w:cs="Roboto Medium"/>
@@ -7176,7 +7439,7 @@
         <w:lastRenderedPageBreak/>
         <w:t>Ambiente di sviluppo</w:t>
       </w:r>
-      <w:bookmarkEnd w:id="11"/>
+      <w:bookmarkEnd w:id="12"/>
     </w:p>
     <w:p>
       <w:pPr>
@@ -7192,7 +7455,7 @@
           <w:szCs w:val="36"/>
         </w:rPr>
       </w:pPr>
-      <w:bookmarkStart w:id="12" w:name="_Toc68371278"/>
+      <w:bookmarkStart w:id="13" w:name="_Toc68371803"/>
       <w:r>
         <w:rPr>
           <w:rFonts w:ascii="Roboto Medium" w:eastAsia="Roboto Medium" w:hAnsi="Roboto Medium" w:cs="Roboto Medium"/>
@@ -7201,7 +7464,7 @@
         </w:rPr>
         <w:t>Java</w:t>
       </w:r>
-      <w:bookmarkEnd w:id="12"/>
+      <w:bookmarkEnd w:id="13"/>
     </w:p>
     <w:p>
       <w:pPr>
@@ -7252,7 +7515,7 @@
           <w:szCs w:val="36"/>
         </w:rPr>
       </w:pPr>
-      <w:bookmarkStart w:id="13" w:name="_Toc68371279"/>
+      <w:bookmarkStart w:id="14" w:name="_Toc68371804"/>
       <w:proofErr w:type="spellStart"/>
       <w:r>
         <w:rPr>
@@ -7262,7 +7525,7 @@
         </w:rPr>
         <w:t>Eclipse</w:t>
       </w:r>
-      <w:bookmarkEnd w:id="13"/>
+      <w:bookmarkEnd w:id="14"/>
       <w:proofErr w:type="spellEnd"/>
     </w:p>
     <w:p>
@@ -7348,7 +7611,7 @@
           <w:szCs w:val="36"/>
         </w:rPr>
       </w:pPr>
-      <w:bookmarkStart w:id="14" w:name="_Toc68371280"/>
+      <w:bookmarkStart w:id="15" w:name="_Toc68371805"/>
       <w:proofErr w:type="spellStart"/>
       <w:r>
         <w:rPr>
@@ -7358,7 +7621,7 @@
         </w:rPr>
         <w:t>Webots</w:t>
       </w:r>
-      <w:bookmarkEnd w:id="14"/>
+      <w:bookmarkEnd w:id="15"/>
       <w:proofErr w:type="spellEnd"/>
     </w:p>
     <w:p>
@@ -7518,8 +7781,8 @@
           <w:rFonts w:ascii="Roboto Medium" w:eastAsia="Roboto Medium" w:hAnsi="Roboto Medium" w:cs="Roboto Medium"/>
         </w:rPr>
       </w:pPr>
-      <w:bookmarkStart w:id="15" w:name="_8y2coos4237e" w:colFirst="0" w:colLast="0"/>
-      <w:bookmarkEnd w:id="15"/>
+      <w:bookmarkStart w:id="16" w:name="_8y2coos4237e" w:colFirst="0" w:colLast="0"/>
+      <w:bookmarkEnd w:id="16"/>
       <w:r>
         <w:br w:type="page"/>
       </w:r>
@@ -7536,7 +7799,7 @@
           <w:rFonts w:ascii="Roboto Medium" w:eastAsia="Roboto Medium" w:hAnsi="Roboto Medium" w:cs="Roboto Medium"/>
         </w:rPr>
       </w:pPr>
-      <w:bookmarkStart w:id="16" w:name="_Toc68371281"/>
+      <w:bookmarkStart w:id="17" w:name="_Toc68371806"/>
       <w:r>
         <w:rPr>
           <w:rFonts w:ascii="Roboto Medium" w:eastAsia="Roboto Medium" w:hAnsi="Roboto Medium" w:cs="Roboto Medium"/>
@@ -7544,7 +7807,7 @@
         <w:lastRenderedPageBreak/>
         <w:t>Struttura del progetto</w:t>
       </w:r>
-      <w:bookmarkEnd w:id="16"/>
+      <w:bookmarkEnd w:id="17"/>
       <w:r>
         <w:rPr>
           <w:rFonts w:ascii="Roboto Medium" w:eastAsia="Roboto Medium" w:hAnsi="Roboto Medium" w:cs="Roboto Medium"/>
@@ -7778,8 +8041,8 @@
           <w:rFonts w:ascii="Roboto Medium" w:eastAsia="Roboto Medium" w:hAnsi="Roboto Medium" w:cs="Roboto Medium"/>
         </w:rPr>
       </w:pPr>
-      <w:bookmarkStart w:id="17" w:name="_y6ma38txezst" w:colFirst="0" w:colLast="0"/>
-      <w:bookmarkEnd w:id="17"/>
+      <w:bookmarkStart w:id="18" w:name="_y6ma38txezst" w:colFirst="0" w:colLast="0"/>
+      <w:bookmarkEnd w:id="18"/>
       <w:r>
         <w:br w:type="page"/>
       </w:r>
@@ -7798,7 +8061,7 @@
           <w:szCs w:val="36"/>
         </w:rPr>
       </w:pPr>
-      <w:bookmarkStart w:id="18" w:name="_Toc68371282"/>
+      <w:bookmarkStart w:id="19" w:name="_Toc68371807"/>
       <w:r>
         <w:rPr>
           <w:rFonts w:ascii="Roboto Medium" w:eastAsia="Roboto Medium" w:hAnsi="Roboto Medium" w:cs="Roboto Medium"/>
@@ -7808,7 +8071,7 @@
         <w:lastRenderedPageBreak/>
         <w:t>Suddivisione in package</w:t>
       </w:r>
-      <w:bookmarkEnd w:id="18"/>
+      <w:bookmarkEnd w:id="19"/>
     </w:p>
     <w:p>
       <w:pPr>
@@ -9050,7 +9313,7 @@
           <w:rFonts w:ascii="Roboto Medium" w:eastAsia="Roboto Medium" w:hAnsi="Roboto Medium" w:cs="Roboto Medium"/>
         </w:rPr>
       </w:pPr>
-      <w:bookmarkStart w:id="19" w:name="_Toc68371283"/>
+      <w:bookmarkStart w:id="20" w:name="_Toc68371808"/>
       <w:r>
         <w:rPr>
           <w:rFonts w:ascii="Roboto Medium" w:eastAsia="Roboto Medium" w:hAnsi="Roboto Medium" w:cs="Roboto Medium"/>
@@ -9058,18 +9321,16 @@
         <w:lastRenderedPageBreak/>
         <w:t>Il protocollo di r</w:t>
       </w:r>
-      <w:bookmarkEnd w:id="19"/>
       <w:r>
         <w:rPr>
           <w:rFonts w:ascii="Roboto Medium" w:eastAsia="Roboto Medium" w:hAnsi="Roboto Medium" w:cs="Roboto Medium"/>
         </w:rPr>
         <w:t>ete</w:t>
       </w:r>
-    </w:p>
-    <w:p>
-      <w:pPr>
-        <w:pStyle w:val="Heading1"/>
-        <w:spacing w:before="240"/>
+      <w:bookmarkEnd w:id="20"/>
+    </w:p>
+    <w:p>
+      <w:pPr>
         <w:jc w:val="center"/>
         <w:rPr>
           <w:rFonts w:ascii="Roboto Medium" w:eastAsia="Roboto Medium" w:hAnsi="Roboto Medium" w:cs="Roboto Medium"/>
@@ -9081,8 +9342,8 @@
         </w:rPr>
         <w:drawing>
           <wp:inline distT="114300" distB="114300" distL="114300" distR="114300">
-            <wp:extent cx="5731200" cy="3162300"/>
-            <wp:effectExtent l="0" t="0" r="0" b="0"/>
+            <wp:extent cx="5111115" cy="2816681"/>
+            <wp:effectExtent l="0" t="0" r="0" b="3175"/>
             <wp:docPr id="5" name="image5.png"/>
             <wp:cNvGraphicFramePr/>
             <a:graphic xmlns:a="http://schemas.openxmlformats.org/drawingml/2006/main">
@@ -9102,7 +9363,7 @@
                   <pic:spPr>
                     <a:xfrm>
                       <a:off x="0" y="0"/>
-                      <a:ext cx="5731200" cy="3162300"/>
+                      <a:ext cx="5119307" cy="2821196"/>
                     </a:xfrm>
                     <a:prstGeom prst="rect">
                       <a:avLst/>
@@ -9148,7 +9409,7 @@
           <w:szCs w:val="36"/>
         </w:rPr>
       </w:pPr>
-      <w:bookmarkStart w:id="20" w:name="_Toc68371284"/>
+      <w:bookmarkStart w:id="21" w:name="_Toc68371809"/>
       <w:r>
         <w:rPr>
           <w:rFonts w:ascii="Roboto Medium" w:eastAsia="Roboto Medium" w:hAnsi="Roboto Medium" w:cs="Roboto Medium"/>
@@ -9164,36 +9425,26 @@
           <w:sz w:val="36"/>
           <w:szCs w:val="36"/>
         </w:rPr>
-        <w:t>Asynchro</w:t>
-      </w:r>
-      <w:bookmarkStart w:id="21" w:name="_GoBack"/>
-      <w:bookmarkEnd w:id="21"/>
+        <w:t>AsynchronousSocketChannel</w:t>
+      </w:r>
+      <w:proofErr w:type="spellEnd"/>
       <w:r>
         <w:rPr>
           <w:rFonts w:ascii="Roboto Medium" w:eastAsia="Roboto Medium" w:hAnsi="Roboto Medium" w:cs="Roboto Medium"/>
           <w:sz w:val="36"/>
           <w:szCs w:val="36"/>
         </w:rPr>
-        <w:t>nousSocketChannel</w:t>
-      </w:r>
-      <w:proofErr w:type="spellEnd"/>
+        <w:t>”</w:t>
+      </w:r>
       <w:r>
         <w:rPr>
           <w:rFonts w:ascii="Roboto Medium" w:eastAsia="Roboto Medium" w:hAnsi="Roboto Medium" w:cs="Roboto Medium"/>
           <w:sz w:val="36"/>
           <w:szCs w:val="36"/>
         </w:rPr>
-        <w:t>”</w:t>
-      </w:r>
-      <w:r>
-        <w:rPr>
-          <w:rFonts w:ascii="Roboto Medium" w:eastAsia="Roboto Medium" w:hAnsi="Roboto Medium" w:cs="Roboto Medium"/>
-          <w:sz w:val="36"/>
-          <w:szCs w:val="36"/>
-        </w:rPr>
         <w:t>[1]</w:t>
       </w:r>
-      <w:bookmarkEnd w:id="20"/>
+      <w:bookmarkEnd w:id="21"/>
     </w:p>
     <w:p>
       <w:pPr>
@@ -9589,7 +9840,7 @@
           <w:szCs w:val="36"/>
         </w:rPr>
       </w:pPr>
-      <w:bookmarkStart w:id="23" w:name="_Toc68371285"/>
+      <w:bookmarkStart w:id="23" w:name="_Toc68371810"/>
       <w:r>
         <w:rPr>
           <w:rFonts w:ascii="Roboto Medium" w:eastAsia="Roboto Medium" w:hAnsi="Roboto Medium" w:cs="Roboto Medium"/>
@@ -9630,7 +9881,7 @@
           <w:rFonts w:ascii="Roboto Medium" w:eastAsia="Roboto Medium" w:hAnsi="Roboto Medium" w:cs="Roboto Medium"/>
         </w:rPr>
       </w:pPr>
-      <w:bookmarkStart w:id="24" w:name="_Toc68371286"/>
+      <w:bookmarkStart w:id="24" w:name="_Toc68371811"/>
       <w:r>
         <w:rPr>
           <w:rFonts w:ascii="Roboto Medium" w:eastAsia="Roboto Medium" w:hAnsi="Roboto Medium" w:cs="Roboto Medium"/>
@@ -9766,7 +10017,7 @@
           <w:rFonts w:ascii="Roboto Medium" w:eastAsia="Roboto Medium" w:hAnsi="Roboto Medium" w:cs="Roboto Medium"/>
         </w:rPr>
       </w:pPr>
-      <w:bookmarkStart w:id="25" w:name="_Toc68371287"/>
+      <w:bookmarkStart w:id="25" w:name="_Toc68371812"/>
       <w:r>
         <w:rPr>
           <w:rFonts w:ascii="Roboto Medium" w:eastAsia="Roboto Medium" w:hAnsi="Roboto Medium" w:cs="Roboto Medium"/>
@@ -9936,7 +10187,7 @@
           <w:rFonts w:ascii="Roboto Medium" w:eastAsia="Roboto Medium" w:hAnsi="Roboto Medium" w:cs="Roboto Medium"/>
         </w:rPr>
       </w:pPr>
-      <w:bookmarkStart w:id="26" w:name="_Toc68371288"/>
+      <w:bookmarkStart w:id="26" w:name="_Toc68371813"/>
       <w:r>
         <w:rPr>
           <w:rFonts w:ascii="Roboto Medium" w:eastAsia="Roboto Medium" w:hAnsi="Roboto Medium" w:cs="Roboto Medium"/>
@@ -10008,7 +10259,7 @@
           <w:rFonts w:ascii="Roboto Medium" w:eastAsia="Roboto Medium" w:hAnsi="Roboto Medium" w:cs="Roboto Medium"/>
         </w:rPr>
       </w:pPr>
-      <w:bookmarkStart w:id="27" w:name="_Toc68371289"/>
+      <w:bookmarkStart w:id="27" w:name="_Toc68371814"/>
       <w:r>
         <w:rPr>
           <w:rFonts w:ascii="Roboto Medium" w:eastAsia="Roboto Medium" w:hAnsi="Roboto Medium" w:cs="Roboto Medium"/>
@@ -10101,7 +10352,7 @@
           <w:rFonts w:ascii="Roboto Medium" w:eastAsia="Roboto Medium" w:hAnsi="Roboto Medium" w:cs="Roboto Medium"/>
         </w:rPr>
       </w:pPr>
-      <w:bookmarkStart w:id="28" w:name="_Toc68371290"/>
+      <w:bookmarkStart w:id="28" w:name="_Toc68371815"/>
       <w:r>
         <w:rPr>
           <w:rFonts w:ascii="Roboto Medium" w:eastAsia="Roboto Medium" w:hAnsi="Roboto Medium" w:cs="Roboto Medium"/>
@@ -10160,7 +10411,7 @@
           <w:rFonts w:ascii="Roboto Medium" w:eastAsia="Roboto Medium" w:hAnsi="Roboto Medium" w:cs="Roboto Medium"/>
         </w:rPr>
       </w:pPr>
-      <w:bookmarkStart w:id="29" w:name="_Toc68371291"/>
+      <w:bookmarkStart w:id="29" w:name="_Toc68371816"/>
       <w:r>
         <w:rPr>
           <w:rFonts w:ascii="Roboto Medium" w:eastAsia="Roboto Medium" w:hAnsi="Roboto Medium" w:cs="Roboto Medium"/>
@@ -10218,7 +10469,7 @@
           <w:rFonts w:ascii="Roboto Medium" w:eastAsia="Roboto Medium" w:hAnsi="Roboto Medium" w:cs="Roboto Medium"/>
         </w:rPr>
       </w:pPr>
-      <w:bookmarkStart w:id="30" w:name="_Toc68371292"/>
+      <w:bookmarkStart w:id="30" w:name="_Toc68371817"/>
       <w:r>
         <w:rPr>
           <w:rFonts w:ascii="Roboto Medium" w:eastAsia="Roboto Medium" w:hAnsi="Roboto Medium" w:cs="Roboto Medium"/>
@@ -10276,7 +10527,7 @@
           <w:rFonts w:ascii="Roboto Medium" w:eastAsia="Roboto Medium" w:hAnsi="Roboto Medium" w:cs="Roboto Medium"/>
         </w:rPr>
       </w:pPr>
-      <w:bookmarkStart w:id="31" w:name="_Toc68371293"/>
+      <w:bookmarkStart w:id="31" w:name="_Toc68371818"/>
       <w:r>
         <w:rPr>
           <w:rFonts w:ascii="Roboto Medium" w:eastAsia="Roboto Medium" w:hAnsi="Roboto Medium" w:cs="Roboto Medium"/>
@@ -10349,7 +10600,7 @@
           <w:rFonts w:ascii="Roboto Medium" w:eastAsia="Roboto Medium" w:hAnsi="Roboto Medium" w:cs="Roboto Medium"/>
         </w:rPr>
       </w:pPr>
-      <w:bookmarkStart w:id="32" w:name="_Toc68371294"/>
+      <w:bookmarkStart w:id="32" w:name="_Toc68371819"/>
       <w:r>
         <w:rPr>
           <w:rFonts w:ascii="Roboto Medium" w:eastAsia="Roboto Medium" w:hAnsi="Roboto Medium" w:cs="Roboto Medium"/>
@@ -10408,7 +10659,7 @@
           <w:rFonts w:ascii="Roboto Medium" w:eastAsia="Roboto Medium" w:hAnsi="Roboto Medium" w:cs="Roboto Medium"/>
         </w:rPr>
       </w:pPr>
-      <w:bookmarkStart w:id="33" w:name="_Toc68371295"/>
+      <w:bookmarkStart w:id="33" w:name="_Toc68371820"/>
       <w:r>
         <w:rPr>
           <w:rFonts w:ascii="Roboto Medium" w:eastAsia="Roboto Medium" w:hAnsi="Roboto Medium" w:cs="Roboto Medium"/>
@@ -10465,7 +10716,7 @@
           <w:rFonts w:ascii="Roboto Medium" w:eastAsia="Roboto Medium" w:hAnsi="Roboto Medium" w:cs="Roboto Medium"/>
         </w:rPr>
       </w:pPr>
-      <w:bookmarkStart w:id="35" w:name="_Toc68371296"/>
+      <w:bookmarkStart w:id="35" w:name="_Toc68371821"/>
       <w:r>
         <w:rPr>
           <w:rFonts w:ascii="Roboto Medium" w:eastAsia="Roboto Medium" w:hAnsi="Roboto Medium" w:cs="Roboto Medium"/>
@@ -10495,7 +10746,7 @@
           <w:szCs w:val="36"/>
         </w:rPr>
       </w:pPr>
-      <w:bookmarkStart w:id="36" w:name="_Toc68371297"/>
+      <w:bookmarkStart w:id="36" w:name="_Toc68371822"/>
       <w:r>
         <w:rPr>
           <w:rFonts w:ascii="Roboto Medium" w:eastAsia="Roboto Medium" w:hAnsi="Roboto Medium" w:cs="Roboto Medium"/>
@@ -10576,7 +10827,7 @@
           <w:szCs w:val="36"/>
         </w:rPr>
       </w:pPr>
-      <w:bookmarkStart w:id="37" w:name="_Toc68371298"/>
+      <w:bookmarkStart w:id="37" w:name="_Toc68371823"/>
       <w:r>
         <w:rPr>
           <w:rFonts w:ascii="Roboto Medium" w:eastAsia="Roboto Medium" w:hAnsi="Roboto Medium" w:cs="Roboto Medium"/>
@@ -10643,7 +10894,7 @@
           <w:szCs w:val="36"/>
         </w:rPr>
       </w:pPr>
-      <w:bookmarkStart w:id="38" w:name="_Toc68371299"/>
+      <w:bookmarkStart w:id="38" w:name="_Toc68371824"/>
       <w:proofErr w:type="spellStart"/>
       <w:r>
         <w:rPr>
@@ -10727,7 +10978,7 @@
           <w:rFonts w:ascii="Roboto Medium" w:eastAsia="Roboto Medium" w:hAnsi="Roboto Medium" w:cs="Roboto Medium"/>
         </w:rPr>
       </w:pPr>
-      <w:bookmarkStart w:id="39" w:name="_Toc68371300"/>
+      <w:bookmarkStart w:id="39" w:name="_Toc68371825"/>
       <w:r>
         <w:rPr>
           <w:rFonts w:ascii="Roboto Medium" w:eastAsia="Roboto Medium" w:hAnsi="Roboto Medium" w:cs="Roboto Medium"/>
@@ -10751,7 +11002,7 @@
           <w:szCs w:val="36"/>
         </w:rPr>
       </w:pPr>
-      <w:bookmarkStart w:id="40" w:name="_Toc68371301"/>
+      <w:bookmarkStart w:id="40" w:name="_Toc68371826"/>
       <w:r>
         <w:rPr>
           <w:rFonts w:ascii="Roboto Medium" w:eastAsia="Roboto Medium" w:hAnsi="Roboto Medium" w:cs="Roboto Medium"/>
@@ -10856,7 +11107,7 @@
           <w:szCs w:val="36"/>
         </w:rPr>
       </w:pPr>
-      <w:bookmarkStart w:id="41" w:name="_Toc68371302"/>
+      <w:bookmarkStart w:id="41" w:name="_Toc68371827"/>
       <w:r>
         <w:rPr>
           <w:rFonts w:ascii="Roboto Medium" w:eastAsia="Roboto Medium" w:hAnsi="Roboto Medium" w:cs="Roboto Medium"/>
@@ -10901,7 +11152,7 @@
           <w:szCs w:val="36"/>
         </w:rPr>
       </w:pPr>
-      <w:bookmarkStart w:id="42" w:name="_Toc68371303"/>
+      <w:bookmarkStart w:id="42" w:name="_Toc68371828"/>
       <w:r>
         <w:rPr>
           <w:rFonts w:ascii="Roboto Medium" w:eastAsia="Roboto Medium" w:hAnsi="Roboto Medium" w:cs="Roboto Medium"/>
@@ -11008,7 +11259,7 @@
           <w:szCs w:val="36"/>
         </w:rPr>
       </w:pPr>
-      <w:bookmarkStart w:id="43" w:name="_Toc68371304"/>
+      <w:bookmarkStart w:id="43" w:name="_Toc68371829"/>
       <w:r>
         <w:rPr>
           <w:rFonts w:ascii="Roboto Medium" w:eastAsia="Roboto Medium" w:hAnsi="Roboto Medium" w:cs="Roboto Medium"/>
@@ -11177,7 +11428,7 @@
           <w:szCs w:val="36"/>
         </w:rPr>
       </w:pPr>
-      <w:bookmarkStart w:id="44" w:name="_Toc68371305"/>
+      <w:bookmarkStart w:id="44" w:name="_Toc68371830"/>
       <w:r>
         <w:rPr>
           <w:rFonts w:ascii="Roboto Medium" w:eastAsia="Roboto Medium" w:hAnsi="Roboto Medium" w:cs="Roboto Medium"/>
@@ -11609,7 +11860,7 @@
           <w:szCs w:val="36"/>
         </w:rPr>
       </w:pPr>
-      <w:bookmarkStart w:id="45" w:name="_Toc68371306"/>
+      <w:bookmarkStart w:id="45" w:name="_Toc68371831"/>
       <w:r>
         <w:rPr>
           <w:rFonts w:ascii="Roboto Medium" w:eastAsia="Roboto Medium" w:hAnsi="Roboto Medium" w:cs="Roboto Medium"/>
@@ -11656,7 +11907,7 @@
         </w:rPr>
       </w:pPr>
       <w:bookmarkStart w:id="46" w:name="_lwkpvmcl918i" w:colFirst="0" w:colLast="0"/>
-      <w:bookmarkStart w:id="47" w:name="_Toc68371307"/>
+      <w:bookmarkStart w:id="47" w:name="_Toc68371832"/>
       <w:bookmarkEnd w:id="46"/>
       <w:r>
         <w:rPr>
@@ -11797,7 +12048,7 @@
         </w:rPr>
       </w:pPr>
       <w:bookmarkStart w:id="48" w:name="_j7hjd45ean31" w:colFirst="0" w:colLast="0"/>
-      <w:bookmarkStart w:id="49" w:name="_Toc68371308"/>
+      <w:bookmarkStart w:id="49" w:name="_Toc68371833"/>
       <w:bookmarkEnd w:id="48"/>
       <w:r>
         <w:rPr>
@@ -12019,7 +12270,7 @@
           <w:szCs w:val="36"/>
         </w:rPr>
       </w:pPr>
-      <w:bookmarkStart w:id="50" w:name="_Toc68371309"/>
+      <w:bookmarkStart w:id="50" w:name="_Toc68371834"/>
       <w:proofErr w:type="spellStart"/>
       <w:r>
         <w:rPr>
@@ -12374,23 +12625,20 @@
     </w:p>
     <w:p>
       <w:pPr>
-        <w:pStyle w:val="Heading2"/>
+        <w:pStyle w:val="Heading1"/>
         <w:numPr>
           <w:ilvl w:val="0"/>
           <w:numId w:val="5"/>
         </w:numPr>
-        <w:rPr>
-          <w:rFonts w:ascii="Roboto Medium" w:eastAsia="Roboto Medium" w:hAnsi="Roboto Medium" w:cs="Roboto Medium"/>
-          <w:sz w:val="40"/>
-          <w:szCs w:val="40"/>
-        </w:rPr>
-      </w:pPr>
-      <w:bookmarkStart w:id="52" w:name="_Toc68371310"/>
-      <w:r>
-        <w:rPr>
-          <w:rFonts w:ascii="Roboto Medium" w:eastAsia="Roboto Medium" w:hAnsi="Roboto Medium" w:cs="Roboto Medium"/>
-          <w:sz w:val="40"/>
-          <w:szCs w:val="40"/>
+        <w:spacing w:after="0"/>
+        <w:rPr>
+          <w:rFonts w:ascii="Roboto Medium" w:eastAsia="Roboto Medium" w:hAnsi="Roboto Medium" w:cs="Roboto Medium"/>
+        </w:rPr>
+      </w:pPr>
+      <w:bookmarkStart w:id="52" w:name="_Toc68371835"/>
+      <w:r>
+        <w:rPr>
+          <w:rFonts w:ascii="Roboto Medium" w:eastAsia="Roboto Medium" w:hAnsi="Roboto Medium" w:cs="Roboto Medium"/>
         </w:rPr>
         <w:lastRenderedPageBreak/>
         <w:t>Ambiente di simulazione</w:t>
@@ -12399,8 +12647,6 @@
       <w:r>
         <w:rPr>
           <w:rFonts w:ascii="Roboto Medium" w:eastAsia="Roboto Medium" w:hAnsi="Roboto Medium" w:cs="Roboto Medium"/>
-          <w:sz w:val="40"/>
-          <w:szCs w:val="40"/>
         </w:rPr>
         <w:t xml:space="preserve"> </w:t>
       </w:r>
@@ -12620,162 +12866,158 @@
     </w:p>
     <w:p>
       <w:pPr>
-        <w:pStyle w:val="Heading2"/>
+        <w:pStyle w:val="Heading1"/>
         <w:numPr>
           <w:ilvl w:val="0"/>
           <w:numId w:val="5"/>
         </w:numPr>
+        <w:spacing w:after="0"/>
+        <w:rPr>
+          <w:rFonts w:ascii="Roboto Medium" w:eastAsia="Roboto Medium" w:hAnsi="Roboto Medium" w:cs="Roboto Medium"/>
+        </w:rPr>
+      </w:pPr>
+      <w:bookmarkStart w:id="55" w:name="_Toc68371836"/>
+      <w:r>
+        <w:rPr>
+          <w:rFonts w:ascii="Roboto Medium" w:eastAsia="Roboto Medium" w:hAnsi="Roboto Medium" w:cs="Roboto Medium"/>
+        </w:rPr>
+        <w:lastRenderedPageBreak/>
+        <w:t>Possibili implementazioni future</w:t>
+      </w:r>
+      <w:bookmarkEnd w:id="55"/>
+    </w:p>
+    <w:p>
+      <w:pPr>
+        <w:rPr>
+          <w:rFonts w:ascii="Roboto Medium" w:eastAsia="Roboto Medium" w:hAnsi="Roboto Medium" w:cs="Roboto Medium"/>
+        </w:rPr>
+      </w:pPr>
+      <w:r>
+        <w:rPr>
+          <w:rFonts w:ascii="Roboto Medium" w:eastAsia="Roboto Medium" w:hAnsi="Roboto Medium" w:cs="Roboto Medium"/>
+        </w:rPr>
+        <w:t>Sono state pensate molteplici funzionalità che il team ha intenzione di implementare.</w:t>
+      </w:r>
+      <w:r>
+        <w:rPr>
+          <w:rFonts w:ascii="Roboto Medium" w:eastAsia="Roboto Medium" w:hAnsi="Roboto Medium" w:cs="Roboto Medium"/>
+        </w:rPr>
+        <w:br/>
+        <w:t xml:space="preserve">1) Si punterà ad ottimizzare la scena diminuendo il </w:t>
+      </w:r>
+      <w:proofErr w:type="spellStart"/>
+      <w:r>
+        <w:rPr>
+          <w:rFonts w:ascii="Roboto Medium" w:eastAsia="Roboto Medium" w:hAnsi="Roboto Medium" w:cs="Roboto Medium"/>
+        </w:rPr>
+        <w:t>TimeStep</w:t>
+      </w:r>
+      <w:proofErr w:type="spellEnd"/>
+      <w:r>
+        <w:rPr>
+          <w:rFonts w:ascii="Roboto Medium" w:eastAsia="Roboto Medium" w:hAnsi="Roboto Medium" w:cs="Roboto Medium"/>
+        </w:rPr>
+        <w:t xml:space="preserve"> da 16, in cui è attualmente, a 4 in modo da rendere più precisa la simulazione. Ciò però gioca un importante ruolo in fase di requisiti minimi del sistema che aumenta vertiginosamente e, quindi, necessita di un’ulteriore ottimizzazione nel codice che richiede uno studio più approfondito e tempo di analisi.</w:t>
+      </w:r>
+    </w:p>
+    <w:p>
+      <w:pPr>
+        <w:rPr>
+          <w:rFonts w:ascii="Roboto Medium" w:eastAsia="Roboto Medium" w:hAnsi="Roboto Medium" w:cs="Roboto Medium"/>
+        </w:rPr>
+      </w:pPr>
+      <w:r>
+        <w:rPr>
+          <w:rFonts w:ascii="Roboto Medium" w:eastAsia="Roboto Medium" w:hAnsi="Roboto Medium" w:cs="Roboto Medium"/>
+        </w:rPr>
+        <w:t>2) Si implementerà un’interfaccia web che permetterà al giocatore di giocare come Guardia o come Ladro contro l’intelligenza artificiale.</w:t>
+      </w:r>
+    </w:p>
+    <w:p>
+      <w:pPr>
+        <w:rPr>
+          <w:rFonts w:ascii="Roboto Medium" w:eastAsia="Roboto Medium" w:hAnsi="Roboto Medium" w:cs="Roboto Medium"/>
+        </w:rPr>
+      </w:pPr>
+      <w:r>
+        <w:rPr>
+          <w:rFonts w:ascii="Roboto Medium" w:eastAsia="Roboto Medium" w:hAnsi="Roboto Medium" w:cs="Roboto Medium"/>
+        </w:rPr>
+        <w:t>3) Si implementeranno nuovi modelli e nuovi pattern per i labirinti.</w:t>
+      </w:r>
+    </w:p>
+    <w:p>
+      <w:pPr>
+        <w:rPr>
+          <w:rFonts w:ascii="Roboto Medium" w:eastAsia="Roboto Medium" w:hAnsi="Roboto Medium" w:cs="Roboto Medium"/>
+        </w:rPr>
+      </w:pPr>
+      <w:r>
+        <w:rPr>
+          <w:rFonts w:ascii="Roboto Medium" w:eastAsia="Roboto Medium" w:hAnsi="Roboto Medium" w:cs="Roboto Medium"/>
+        </w:rPr>
+        <w:t>4) Si implementerà la possibilità di creare un labirinto su più livelli.</w:t>
+      </w:r>
+    </w:p>
+    <w:p>
+      <w:pPr>
+        <w:rPr>
+          <w:rFonts w:ascii="Roboto Medium" w:eastAsia="Roboto Medium" w:hAnsi="Roboto Medium" w:cs="Roboto Medium"/>
+        </w:rPr>
+      </w:pPr>
+      <w:r>
+        <w:rPr>
+          <w:rFonts w:ascii="Roboto Medium" w:eastAsia="Roboto Medium" w:hAnsi="Roboto Medium" w:cs="Roboto Medium"/>
+        </w:rPr>
+        <w:t>5) Si implementeranno nuove tipologie di robot, come ad esempio droni.</w:t>
+      </w:r>
+    </w:p>
+    <w:p>
+      <w:pPr>
+        <w:rPr>
+          <w:rFonts w:ascii="Roboto Medium" w:eastAsia="Roboto Medium" w:hAnsi="Roboto Medium" w:cs="Roboto Medium"/>
+        </w:rPr>
+      </w:pPr>
+      <w:r>
+        <w:rPr>
+          <w:rFonts w:ascii="Roboto Medium" w:eastAsia="Roboto Medium" w:hAnsi="Roboto Medium" w:cs="Roboto Medium"/>
+        </w:rPr>
+        <w:t>6) Si implementeranno diverse condizioni meteorologiche, come ad esempio la nebbia , che ridurrà la precisione di rilevamento da parte delle guardie.</w:t>
+      </w:r>
+    </w:p>
+    <w:p>
+      <w:pPr>
         <w:rPr>
           <w:rFonts w:ascii="Roboto Medium" w:eastAsia="Roboto Medium" w:hAnsi="Roboto Medium" w:cs="Roboto Medium"/>
           <w:sz w:val="40"/>
           <w:szCs w:val="40"/>
         </w:rPr>
       </w:pPr>
-      <w:bookmarkStart w:id="55" w:name="_Toc68371311"/>
-      <w:r>
-        <w:rPr>
-          <w:rFonts w:ascii="Roboto Medium" w:eastAsia="Roboto Medium" w:hAnsi="Roboto Medium" w:cs="Roboto Medium"/>
-          <w:sz w:val="40"/>
-          <w:szCs w:val="40"/>
-        </w:rPr>
-        <w:lastRenderedPageBreak/>
-        <w:t>Possibili implementazioni future</w:t>
-      </w:r>
-      <w:bookmarkEnd w:id="55"/>
-    </w:p>
-    <w:p>
-      <w:pPr>
-        <w:rPr>
-          <w:rFonts w:ascii="Roboto Medium" w:eastAsia="Roboto Medium" w:hAnsi="Roboto Medium" w:cs="Roboto Medium"/>
-        </w:rPr>
-      </w:pPr>
-      <w:r>
-        <w:rPr>
-          <w:rFonts w:ascii="Roboto Medium" w:eastAsia="Roboto Medium" w:hAnsi="Roboto Medium" w:cs="Roboto Medium"/>
-        </w:rPr>
-        <w:t>Sono state pensate molteplici funzionalità che il team ha intenzione di implementare.</w:t>
-      </w:r>
-      <w:r>
-        <w:rPr>
-          <w:rFonts w:ascii="Roboto Medium" w:eastAsia="Roboto Medium" w:hAnsi="Roboto Medium" w:cs="Roboto Medium"/>
-        </w:rPr>
-        <w:br/>
-        <w:t xml:space="preserve">1) Si punterà ad ottimizzare la scena diminuendo il </w:t>
-      </w:r>
-      <w:proofErr w:type="spellStart"/>
-      <w:r>
-        <w:rPr>
-          <w:rFonts w:ascii="Roboto Medium" w:eastAsia="Roboto Medium" w:hAnsi="Roboto Medium" w:cs="Roboto Medium"/>
-        </w:rPr>
-        <w:t>TimeStep</w:t>
-      </w:r>
-      <w:proofErr w:type="spellEnd"/>
-      <w:r>
-        <w:rPr>
-          <w:rFonts w:ascii="Roboto Medium" w:eastAsia="Roboto Medium" w:hAnsi="Roboto Medium" w:cs="Roboto Medium"/>
-        </w:rPr>
-        <w:t xml:space="preserve"> da 16, in cui è attualmente, a 4 in modo da rendere più precisa la simulazione. Ciò però gioca un importante ruolo in fase di requisiti minimi del sistema che aumenta vertiginosamente e, quindi, necessita di un’ulteriore ottimizzazione nel codice che richiede uno studio più approfondito e tempo di analisi.</w:t>
-      </w:r>
-    </w:p>
-    <w:p>
-      <w:pPr>
-        <w:rPr>
-          <w:rFonts w:ascii="Roboto Medium" w:eastAsia="Roboto Medium" w:hAnsi="Roboto Medium" w:cs="Roboto Medium"/>
-        </w:rPr>
-      </w:pPr>
-      <w:r>
-        <w:rPr>
-          <w:rFonts w:ascii="Roboto Medium" w:eastAsia="Roboto Medium" w:hAnsi="Roboto Medium" w:cs="Roboto Medium"/>
-        </w:rPr>
-        <w:t>2) Si implementerà un’interfaccia web che permetterà al giocatore di giocare come Guardia o come Ladro contro l’intelligenza artificiale.</w:t>
-      </w:r>
-    </w:p>
-    <w:p>
-      <w:pPr>
-        <w:rPr>
-          <w:rFonts w:ascii="Roboto Medium" w:eastAsia="Roboto Medium" w:hAnsi="Roboto Medium" w:cs="Roboto Medium"/>
-        </w:rPr>
-      </w:pPr>
-      <w:r>
-        <w:rPr>
-          <w:rFonts w:ascii="Roboto Medium" w:eastAsia="Roboto Medium" w:hAnsi="Roboto Medium" w:cs="Roboto Medium"/>
-        </w:rPr>
-        <w:t>3) Si implementeranno nuovi modelli e nuovi pattern per i labirinti.</w:t>
-      </w:r>
-    </w:p>
-    <w:p>
-      <w:pPr>
-        <w:rPr>
-          <w:rFonts w:ascii="Roboto Medium" w:eastAsia="Roboto Medium" w:hAnsi="Roboto Medium" w:cs="Roboto Medium"/>
-        </w:rPr>
-      </w:pPr>
-      <w:r>
-        <w:rPr>
-          <w:rFonts w:ascii="Roboto Medium" w:eastAsia="Roboto Medium" w:hAnsi="Roboto Medium" w:cs="Roboto Medium"/>
-        </w:rPr>
-        <w:t>4) Si implementerà la possibilità di creare un labirinto su più livelli.</w:t>
-      </w:r>
-    </w:p>
-    <w:p>
-      <w:pPr>
-        <w:rPr>
-          <w:rFonts w:ascii="Roboto Medium" w:eastAsia="Roboto Medium" w:hAnsi="Roboto Medium" w:cs="Roboto Medium"/>
-        </w:rPr>
-      </w:pPr>
-      <w:r>
-        <w:rPr>
-          <w:rFonts w:ascii="Roboto Medium" w:eastAsia="Roboto Medium" w:hAnsi="Roboto Medium" w:cs="Roboto Medium"/>
-        </w:rPr>
-        <w:t>5) Si implementeranno nuove tipologie di robot, come ad esempio droni.</w:t>
-      </w:r>
-    </w:p>
-    <w:p>
-      <w:pPr>
-        <w:rPr>
-          <w:rFonts w:ascii="Roboto Medium" w:eastAsia="Roboto Medium" w:hAnsi="Roboto Medium" w:cs="Roboto Medium"/>
-        </w:rPr>
-      </w:pPr>
-      <w:r>
-        <w:rPr>
-          <w:rFonts w:ascii="Roboto Medium" w:eastAsia="Roboto Medium" w:hAnsi="Roboto Medium" w:cs="Roboto Medium"/>
-        </w:rPr>
-        <w:t>6) Si implementeranno diverse condizioni meteorologiche, come ad esempio la nebbia , che ridurrà la precisione di rilevamento da parte delle guardie.</w:t>
-      </w:r>
-    </w:p>
-    <w:p>
-      <w:pPr>
-        <w:rPr>
-          <w:rFonts w:ascii="Roboto Medium" w:eastAsia="Roboto Medium" w:hAnsi="Roboto Medium" w:cs="Roboto Medium"/>
-          <w:sz w:val="40"/>
-          <w:szCs w:val="40"/>
-        </w:rPr>
-      </w:pPr>
       <w:r>
         <w:br w:type="page"/>
       </w:r>
     </w:p>
     <w:p>
       <w:pPr>
-        <w:pStyle w:val="Heading2"/>
+        <w:pStyle w:val="Heading1"/>
         <w:numPr>
           <w:ilvl w:val="0"/>
           <w:numId w:val="5"/>
         </w:numPr>
-        <w:rPr>
-          <w:rFonts w:ascii="Roboto Medium" w:eastAsia="Roboto Medium" w:hAnsi="Roboto Medium" w:cs="Roboto Medium"/>
-          <w:sz w:val="40"/>
-          <w:szCs w:val="40"/>
-        </w:rPr>
-      </w:pPr>
-      <w:r>
-        <w:rPr>
-          <w:rFonts w:ascii="Roboto Medium" w:eastAsia="Roboto Medium" w:hAnsi="Roboto Medium" w:cs="Roboto Medium"/>
-          <w:sz w:val="40"/>
-          <w:szCs w:val="40"/>
+        <w:spacing w:after="0"/>
+        <w:rPr>
+          <w:rFonts w:ascii="Roboto Medium" w:eastAsia="Roboto Medium" w:hAnsi="Roboto Medium" w:cs="Roboto Medium"/>
+        </w:rPr>
+      </w:pPr>
+      <w:bookmarkStart w:id="56" w:name="_Toc68371837"/>
+      <w:r>
+        <w:rPr>
+          <w:rFonts w:ascii="Roboto Medium" w:eastAsia="Roboto Medium" w:hAnsi="Roboto Medium" w:cs="Roboto Medium"/>
         </w:rPr>
         <w:lastRenderedPageBreak/>
         <w:t>Guida all'installazione</w:t>
       </w:r>
+      <w:bookmarkEnd w:id="56"/>
     </w:p>
     <w:p>
       <w:pPr>
@@ -14422,28 +14664,27 @@
     </w:p>
     <w:p>
       <w:pPr>
-        <w:pStyle w:val="Heading2"/>
+        <w:pStyle w:val="Heading1"/>
         <w:numPr>
           <w:ilvl w:val="0"/>
           <w:numId w:val="5"/>
         </w:numPr>
-        <w:rPr>
-          <w:rFonts w:ascii="Roboto Medium" w:eastAsia="Roboto Medium" w:hAnsi="Roboto Medium" w:cs="Roboto Medium"/>
-          <w:sz w:val="40"/>
-          <w:szCs w:val="40"/>
-        </w:rPr>
-      </w:pPr>
-      <w:bookmarkStart w:id="56" w:name="_35ze8qfr221u" w:colFirst="0" w:colLast="0"/>
-      <w:bookmarkEnd w:id="56"/>
-      <w:r>
-        <w:rPr>
-          <w:rFonts w:ascii="Roboto Medium" w:eastAsia="Roboto Medium" w:hAnsi="Roboto Medium" w:cs="Roboto Medium"/>
-          <w:sz w:val="40"/>
-          <w:szCs w:val="40"/>
+        <w:spacing w:after="0"/>
+        <w:rPr>
+          <w:rFonts w:ascii="Roboto Medium" w:eastAsia="Roboto Medium" w:hAnsi="Roboto Medium" w:cs="Roboto Medium"/>
+        </w:rPr>
+      </w:pPr>
+      <w:bookmarkStart w:id="57" w:name="_35ze8qfr221u" w:colFirst="0" w:colLast="0"/>
+      <w:bookmarkStart w:id="58" w:name="_Toc68371838"/>
+      <w:bookmarkEnd w:id="57"/>
+      <w:r>
+        <w:rPr>
+          <w:rFonts w:ascii="Roboto Medium" w:eastAsia="Roboto Medium" w:hAnsi="Roboto Medium" w:cs="Roboto Medium"/>
         </w:rPr>
         <w:lastRenderedPageBreak/>
         <w:t>Conclusioni</w:t>
       </w:r>
+      <w:bookmarkEnd w:id="58"/>
     </w:p>
     <w:p>
       <w:pPr>
@@ -14552,32 +14793,24 @@
     </w:p>
     <w:p>
       <w:pPr>
-        <w:rPr>
-          <w:rFonts w:ascii="Roboto Medium" w:eastAsia="Roboto Medium" w:hAnsi="Roboto Medium" w:cs="Roboto Medium"/>
-        </w:rPr>
-      </w:pPr>
-    </w:p>
-    <w:p>
-      <w:pPr>
-        <w:pStyle w:val="Heading2"/>
+        <w:pStyle w:val="Heading1"/>
         <w:numPr>
           <w:ilvl w:val="0"/>
           <w:numId w:val="5"/>
         </w:numPr>
-        <w:rPr>
-          <w:rFonts w:ascii="Roboto Medium" w:eastAsia="Roboto Medium" w:hAnsi="Roboto Medium" w:cs="Roboto Medium"/>
-          <w:sz w:val="40"/>
-          <w:szCs w:val="40"/>
-        </w:rPr>
-      </w:pPr>
-      <w:r>
-        <w:rPr>
-          <w:rFonts w:ascii="Roboto Medium" w:eastAsia="Roboto Medium" w:hAnsi="Roboto Medium" w:cs="Roboto Medium"/>
-          <w:sz w:val="40"/>
-          <w:szCs w:val="40"/>
+        <w:spacing w:after="0"/>
+        <w:rPr>
+          <w:rFonts w:ascii="Roboto Medium" w:eastAsia="Roboto Medium" w:hAnsi="Roboto Medium" w:cs="Roboto Medium"/>
+        </w:rPr>
+      </w:pPr>
+      <w:bookmarkStart w:id="59" w:name="_Toc68371839"/>
+      <w:r>
+        <w:rPr>
+          <w:rFonts w:ascii="Roboto Medium" w:eastAsia="Roboto Medium" w:hAnsi="Roboto Medium" w:cs="Roboto Medium"/>
         </w:rPr>
         <w:t>Bibliografia</w:t>
       </w:r>
+      <w:bookmarkEnd w:id="59"/>
     </w:p>
     <w:p>
       <w:pPr>
@@ -16009,6 +16242,7 @@
   <w:style w:type="character" w:default="1" w:styleId="DefaultParagraphFont">
     <w:name w:val="Default Paragraph Font"/>
     <w:uiPriority w:val="1"/>
+    <w:semiHidden/>
     <w:unhideWhenUsed/>
   </w:style>
   <w:style w:type="table" w:default="1" w:styleId="TableNormal">

</xml_diff>